<commit_message>
version 2 de la synthèse de Git et Github
</commit_message>
<xml_diff>
--- a/Partie_BaptisteWozniak/synthèse_Git_et_Github.docx
+++ b/Partie_BaptisteWozniak/synthèse_Git_et_Github.docx
@@ -21,7 +21,82 @@
         <w:pStyle w:val="titre05"/>
       </w:pPr>
       <w:r>
+        <w:rPr>
+          <w:noProof/>
+        </w:rPr>
+        <w:drawing>
+          <wp:anchor distT="0" distB="0" distL="114300" distR="114300" simplePos="0" relativeHeight="251658240" behindDoc="0" locked="0" layoutInCell="1" allowOverlap="1" wp14:anchorId="3F4E4065" wp14:editId="650402E6">
+            <wp:simplePos x="0" y="0"/>
+            <wp:positionH relativeFrom="margin">
+              <wp:align>right</wp:align>
+            </wp:positionH>
+            <wp:positionV relativeFrom="paragraph">
+              <wp:posOffset>9443</wp:posOffset>
+            </wp:positionV>
+            <wp:extent cx="1211283" cy="412151"/>
+            <wp:effectExtent l="0" t="0" r="8255" b="6985"/>
+            <wp:wrapNone/>
+            <wp:docPr id="7" name="Image 7" descr="Une image contenant texte, clipart&#10;&#10;Description générée automatiquement"/>
+            <wp:cNvGraphicFramePr>
+              <a:graphicFrameLocks xmlns:a="http://schemas.openxmlformats.org/drawingml/2006/main" noChangeAspect="1"/>
+            </wp:cNvGraphicFramePr>
+            <a:graphic xmlns:a="http://schemas.openxmlformats.org/drawingml/2006/main">
+              <a:graphicData uri="http://schemas.openxmlformats.org/drawingml/2006/picture">
+                <pic:pic xmlns:pic="http://schemas.openxmlformats.org/drawingml/2006/picture">
+                  <pic:nvPicPr>
+                    <pic:cNvPr id="7" name="Image 7" descr="Une image contenant texte, clipart&#10;&#10;Description générée automatiquement"/>
+                    <pic:cNvPicPr/>
+                  </pic:nvPicPr>
+                  <pic:blipFill>
+                    <a:blip r:embed="rId8" cstate="print">
+                      <a:extLst>
+                        <a:ext uri="{28A0092B-C50C-407E-A947-70E740481C1C}">
+                          <a14:useLocalDpi xmlns:a14="http://schemas.microsoft.com/office/drawing/2010/main" val="0"/>
+                        </a:ext>
+                      </a:extLst>
+                    </a:blip>
+                    <a:stretch>
+                      <a:fillRect/>
+                    </a:stretch>
+                  </pic:blipFill>
+                  <pic:spPr>
+                    <a:xfrm>
+                      <a:off x="0" y="0"/>
+                      <a:ext cx="1211283" cy="412151"/>
+                    </a:xfrm>
+                    <a:prstGeom prst="rect">
+                      <a:avLst/>
+                    </a:prstGeom>
+                  </pic:spPr>
+                </pic:pic>
+              </a:graphicData>
+            </a:graphic>
+            <wp14:sizeRelH relativeFrom="margin">
+              <wp14:pctWidth>0</wp14:pctWidth>
+            </wp14:sizeRelH>
+            <wp14:sizeRelV relativeFrom="margin">
+              <wp14:pctHeight>0</wp14:pctHeight>
+            </wp14:sizeRelV>
+          </wp:anchor>
+        </w:drawing>
+      </w:r>
+      <w:r>
         <w:t>Git</w:t>
+      </w:r>
+      <w:r>
+        <w:tab/>
+      </w:r>
+      <w:r>
+        <w:tab/>
+      </w:r>
+      <w:r>
+        <w:tab/>
+      </w:r>
+      <w:r>
+        <w:tab/>
+      </w:r>
+      <w:r>
+        <w:tab/>
       </w:r>
     </w:p>
     <w:p>
@@ -88,11 +163,91 @@
       </w:r>
     </w:p>
     <w:p>
+      <w:r>
+        <w:rPr>
+          <w:noProof/>
+        </w:rPr>
+        <w:drawing>
+          <wp:anchor distT="0" distB="0" distL="114300" distR="114300" simplePos="0" relativeHeight="251659264" behindDoc="0" locked="0" layoutInCell="1" allowOverlap="1" wp14:anchorId="21653C21" wp14:editId="70A04E0C">
+            <wp:simplePos x="0" y="0"/>
+            <wp:positionH relativeFrom="margin">
+              <wp:align>right</wp:align>
+            </wp:positionH>
+            <wp:positionV relativeFrom="paragraph">
+              <wp:posOffset>8890</wp:posOffset>
+            </wp:positionV>
+            <wp:extent cx="1221740" cy="610870"/>
+            <wp:effectExtent l="0" t="0" r="0" b="0"/>
+            <wp:wrapNone/>
+            <wp:docPr id="11" name="Image 11"/>
+            <wp:cNvGraphicFramePr>
+              <a:graphicFrameLocks xmlns:a="http://schemas.openxmlformats.org/drawingml/2006/main" noChangeAspect="1"/>
+            </wp:cNvGraphicFramePr>
+            <a:graphic xmlns:a="http://schemas.openxmlformats.org/drawingml/2006/main">
+              <a:graphicData uri="http://schemas.openxmlformats.org/drawingml/2006/picture">
+                <pic:pic xmlns:pic="http://schemas.openxmlformats.org/drawingml/2006/picture">
+                  <pic:nvPicPr>
+                    <pic:cNvPr id="11" name="Image 11"/>
+                    <pic:cNvPicPr/>
+                  </pic:nvPicPr>
+                  <pic:blipFill>
+                    <a:blip r:embed="rId9" cstate="print">
+                      <a:extLst>
+                        <a:ext uri="{28A0092B-C50C-407E-A947-70E740481C1C}">
+                          <a14:useLocalDpi xmlns:a14="http://schemas.microsoft.com/office/drawing/2010/main" val="0"/>
+                        </a:ext>
+                      </a:extLst>
+                    </a:blip>
+                    <a:stretch>
+                      <a:fillRect/>
+                    </a:stretch>
+                  </pic:blipFill>
+                  <pic:spPr>
+                    <a:xfrm>
+                      <a:off x="0" y="0"/>
+                      <a:ext cx="1221740" cy="610870"/>
+                    </a:xfrm>
+                    <a:prstGeom prst="rect">
+                      <a:avLst/>
+                    </a:prstGeom>
+                  </pic:spPr>
+                </pic:pic>
+              </a:graphicData>
+            </a:graphic>
+            <wp14:sizeRelH relativeFrom="margin">
+              <wp14:pctWidth>0</wp14:pctWidth>
+            </wp14:sizeRelH>
+            <wp14:sizeRelV relativeFrom="margin">
+              <wp14:pctHeight>0</wp14:pctHeight>
+            </wp14:sizeRelV>
+          </wp:anchor>
+        </w:drawing>
+      </w:r>
+    </w:p>
+    <w:p>
       <w:pPr>
         <w:pStyle w:val="titre05"/>
       </w:pPr>
       <w:r>
         <w:t>GitHub</w:t>
+      </w:r>
+      <w:r>
+        <w:tab/>
+      </w:r>
+      <w:r>
+        <w:tab/>
+      </w:r>
+      <w:r>
+        <w:tab/>
+      </w:r>
+      <w:r>
+        <w:tab/>
+      </w:r>
+      <w:r>
+        <w:tab/>
+      </w:r>
+      <w:r>
+        <w:tab/>
       </w:r>
     </w:p>
     <w:p>
@@ -132,10 +287,7 @@
         <w:t>L’intérêt de GitHub est, au travers d’un service qui héberge un système de contrôle de version, de permettre aux différents membres d’une équipe de travail de collaborer et d’apporter des modifications à des projets partagés tout en gardant un suivi détaillé de leur progression.</w:t>
       </w:r>
       <w:r>
-        <w:t xml:space="preserve"> </w:t>
-      </w:r>
-      <w:r>
-        <w:t>Git</w:t>
+        <w:t xml:space="preserve"> Git</w:t>
       </w:r>
       <w:r>
         <w:t>Hub</w:t>
@@ -155,12 +307,886 @@
         <w:pStyle w:val="titre05"/>
       </w:pPr>
       <w:r>
+        <w:t>Gestion des branches dans notre projet</w:t>
+      </w:r>
+    </w:p>
+    <w:p>
+      <w:r>
+        <w:t xml:space="preserve">Pour notre projet, nous avons décidé d’utiliser des dossiers/répertoires qui font office de branches. Chaque dossier est la partie de travail d’un étudiant dans le projet. Il y a également </w:t>
+      </w:r>
+      <w:r>
+        <w:t xml:space="preserve">un répertoire correspondant à la documentation fournie par notre professeur référent. Certes ces répertoires n’ont pas les principaux avantages des branches, </w:t>
+      </w:r>
+      <w:r>
+        <w:t>notamment dans la gestion des versions</w:t>
+      </w:r>
+      <w:r>
+        <w:t xml:space="preserve"> qui n’est pas optimale</w:t>
+      </w:r>
+      <w:r>
+        <w:t xml:space="preserve">, </w:t>
+      </w:r>
+      <w:r>
+        <w:t>mais ils sont plus simples d’utilisation</w:t>
+      </w:r>
+      <w:r>
+        <w:t>.</w:t>
+      </w:r>
+    </w:p>
+    <w:p>
+      <w:pPr>
+        <w:ind w:firstLine="0"/>
+      </w:pPr>
+      <w:r>
+        <w:rPr>
+          <w:noProof/>
+        </w:rPr>
+        <w:lastRenderedPageBreak/>
+        <w:drawing>
+          <wp:anchor distT="0" distB="0" distL="114300" distR="114300" simplePos="0" relativeHeight="251660288" behindDoc="0" locked="0" layoutInCell="1" allowOverlap="1" wp14:anchorId="4B5899CE" wp14:editId="4EBD1095">
+            <wp:simplePos x="0" y="0"/>
+            <wp:positionH relativeFrom="margin">
+              <wp:align>right</wp:align>
+            </wp:positionH>
+            <wp:positionV relativeFrom="paragraph">
+              <wp:posOffset>368341</wp:posOffset>
+            </wp:positionV>
+            <wp:extent cx="5760720" cy="1671320"/>
+            <wp:effectExtent l="0" t="0" r="0" b="5080"/>
+            <wp:wrapTopAndBottom/>
+            <wp:docPr id="12" name="Image 12"/>
+            <wp:cNvGraphicFramePr>
+              <a:graphicFrameLocks xmlns:a="http://schemas.openxmlformats.org/drawingml/2006/main" noChangeAspect="1"/>
+            </wp:cNvGraphicFramePr>
+            <a:graphic xmlns:a="http://schemas.openxmlformats.org/drawingml/2006/main">
+              <a:graphicData uri="http://schemas.openxmlformats.org/drawingml/2006/picture">
+                <pic:pic xmlns:pic="http://schemas.openxmlformats.org/drawingml/2006/picture">
+                  <pic:nvPicPr>
+                    <pic:cNvPr id="12" name="Image 12"/>
+                    <pic:cNvPicPr/>
+                  </pic:nvPicPr>
+                  <pic:blipFill>
+                    <a:blip r:embed="rId10">
+                      <a:extLst>
+                        <a:ext uri="{28A0092B-C50C-407E-A947-70E740481C1C}">
+                          <a14:useLocalDpi xmlns:a14="http://schemas.microsoft.com/office/drawing/2010/main" val="0"/>
+                        </a:ext>
+                      </a:extLst>
+                    </a:blip>
+                    <a:stretch>
+                      <a:fillRect/>
+                    </a:stretch>
+                  </pic:blipFill>
+                  <pic:spPr>
+                    <a:xfrm>
+                      <a:off x="0" y="0"/>
+                      <a:ext cx="5760720" cy="1671320"/>
+                    </a:xfrm>
+                    <a:prstGeom prst="rect">
+                      <a:avLst/>
+                    </a:prstGeom>
+                  </pic:spPr>
+                </pic:pic>
+              </a:graphicData>
+            </a:graphic>
+          </wp:anchor>
+        </w:drawing>
+      </w:r>
+      <w:r>
+        <w:t xml:space="preserve">Voici comment notre projet est structuré : </w:t>
+      </w:r>
+    </w:p>
+    <w:p>
+      <w:pPr>
+        <w:ind w:firstLine="0"/>
+      </w:pPr>
+      <w:r>
         <w:t>L’utilisation de Git et de GitHub a pour conséquence de faciliter le développement de notre projet.</w:t>
       </w:r>
+    </w:p>
+    <w:p>
+      <w:pPr>
+        <w:ind w:firstLine="0"/>
+      </w:pPr>
+    </w:p>
+    <w:p>
+      <w:pPr>
+        <w:pStyle w:val="titre05"/>
+      </w:pPr>
+      <w:r>
+        <w:rPr>
+          <w:noProof/>
+        </w:rPr>
+        <w:drawing>
+          <wp:anchor distT="0" distB="0" distL="114300" distR="114300" simplePos="0" relativeHeight="251661312" behindDoc="1" locked="0" layoutInCell="1" allowOverlap="1" wp14:anchorId="57A89DD1" wp14:editId="06309B03">
+            <wp:simplePos x="0" y="0"/>
+            <wp:positionH relativeFrom="margin">
+              <wp:posOffset>4254095</wp:posOffset>
+            </wp:positionH>
+            <wp:positionV relativeFrom="paragraph">
+              <wp:posOffset>376951</wp:posOffset>
+            </wp:positionV>
+            <wp:extent cx="1739481" cy="176150"/>
+            <wp:effectExtent l="0" t="0" r="0" b="0"/>
+            <wp:wrapNone/>
+            <wp:docPr id="13" name="Image 13"/>
+            <wp:cNvGraphicFramePr>
+              <a:graphicFrameLocks xmlns:a="http://schemas.openxmlformats.org/drawingml/2006/main" noChangeAspect="1"/>
+            </wp:cNvGraphicFramePr>
+            <a:graphic xmlns:a="http://schemas.openxmlformats.org/drawingml/2006/main">
+              <a:graphicData uri="http://schemas.openxmlformats.org/drawingml/2006/picture">
+                <pic:pic xmlns:pic="http://schemas.openxmlformats.org/drawingml/2006/picture">
+                  <pic:nvPicPr>
+                    <pic:cNvPr id="13" name="Image 13"/>
+                    <pic:cNvPicPr/>
+                  </pic:nvPicPr>
+                  <pic:blipFill>
+                    <a:blip r:embed="rId11">
+                      <a:extLst>
+                        <a:ext uri="{28A0092B-C50C-407E-A947-70E740481C1C}">
+                          <a14:useLocalDpi xmlns:a14="http://schemas.microsoft.com/office/drawing/2010/main" val="0"/>
+                        </a:ext>
+                      </a:extLst>
+                    </a:blip>
+                    <a:stretch>
+                      <a:fillRect/>
+                    </a:stretch>
+                  </pic:blipFill>
+                  <pic:spPr>
+                    <a:xfrm>
+                      <a:off x="0" y="0"/>
+                      <a:ext cx="1756639" cy="177888"/>
+                    </a:xfrm>
+                    <a:prstGeom prst="rect">
+                      <a:avLst/>
+                    </a:prstGeom>
+                  </pic:spPr>
+                </pic:pic>
+              </a:graphicData>
+            </a:graphic>
+            <wp14:sizeRelH relativeFrom="margin">
+              <wp14:pctWidth>0</wp14:pctWidth>
+            </wp14:sizeRelH>
+            <wp14:sizeRelV relativeFrom="margin">
+              <wp14:pctHeight>0</wp14:pctHeight>
+            </wp14:sizeRelV>
+          </wp:anchor>
+        </w:drawing>
+      </w:r>
+      <w:r>
+        <w:t xml:space="preserve">Glossaire des principales commandes de Git </w:t>
+      </w:r>
+    </w:p>
+    <w:p>
+      <w:pPr>
+        <w:ind w:firstLine="0"/>
+      </w:pPr>
+      <w:r>
+        <w:t xml:space="preserve">Recevoir </w:t>
+      </w:r>
+      <w:r>
+        <w:t>un</w:t>
+      </w:r>
+      <w:r>
+        <w:t xml:space="preserve"> nouveau document ou </w:t>
+      </w:r>
+      <w:r>
+        <w:t xml:space="preserve">une </w:t>
+      </w:r>
+      <w:r>
+        <w:t>nouvelle version d</w:t>
+      </w:r>
+      <w:r>
+        <w:t>’un</w:t>
+      </w:r>
+      <w:r>
+        <w:t xml:space="preserve"> document </w:t>
+      </w:r>
+    </w:p>
+    <w:p>
+      <w:pPr>
+        <w:ind w:firstLine="0"/>
+      </w:pPr>
+    </w:p>
+    <w:p>
+      <w:pPr>
+        <w:ind w:firstLine="0"/>
+      </w:pPr>
+      <w:r>
+        <w:rPr>
+          <w:noProof/>
+        </w:rPr>
+        <w:drawing>
+          <wp:anchor distT="0" distB="0" distL="114300" distR="114300" simplePos="0" relativeHeight="251664384" behindDoc="1" locked="0" layoutInCell="1" allowOverlap="1" wp14:anchorId="79A613EC" wp14:editId="0B4532A3">
+            <wp:simplePos x="0" y="0"/>
+            <wp:positionH relativeFrom="column">
+              <wp:posOffset>4444101</wp:posOffset>
+            </wp:positionH>
+            <wp:positionV relativeFrom="paragraph">
+              <wp:posOffset>11611</wp:posOffset>
+            </wp:positionV>
+            <wp:extent cx="1798119" cy="186690"/>
+            <wp:effectExtent l="0" t="0" r="0" b="3810"/>
+            <wp:wrapNone/>
+            <wp:docPr id="16" name="Image 16"/>
+            <wp:cNvGraphicFramePr>
+              <a:graphicFrameLocks xmlns:a="http://schemas.openxmlformats.org/drawingml/2006/main" noChangeAspect="1"/>
+            </wp:cNvGraphicFramePr>
+            <a:graphic xmlns:a="http://schemas.openxmlformats.org/drawingml/2006/main">
+              <a:graphicData uri="http://schemas.openxmlformats.org/drawingml/2006/picture">
+                <pic:pic xmlns:pic="http://schemas.openxmlformats.org/drawingml/2006/picture">
+                  <pic:nvPicPr>
+                    <pic:cNvPr id="16" name="Image 16"/>
+                    <pic:cNvPicPr/>
+                  </pic:nvPicPr>
+                  <pic:blipFill>
+                    <a:blip r:embed="rId12">
+                      <a:extLst>
+                        <a:ext uri="{28A0092B-C50C-407E-A947-70E740481C1C}">
+                          <a14:useLocalDpi xmlns:a14="http://schemas.microsoft.com/office/drawing/2010/main" val="0"/>
+                        </a:ext>
+                      </a:extLst>
+                    </a:blip>
+                    <a:stretch>
+                      <a:fillRect/>
+                    </a:stretch>
+                  </pic:blipFill>
+                  <pic:spPr>
+                    <a:xfrm>
+                      <a:off x="0" y="0"/>
+                      <a:ext cx="1831938" cy="190201"/>
+                    </a:xfrm>
+                    <a:prstGeom prst="rect">
+                      <a:avLst/>
+                    </a:prstGeom>
+                  </pic:spPr>
+                </pic:pic>
+              </a:graphicData>
+            </a:graphic>
+            <wp14:sizeRelH relativeFrom="margin">
+              <wp14:pctWidth>0</wp14:pctWidth>
+            </wp14:sizeRelH>
+            <wp14:sizeRelV relativeFrom="margin">
+              <wp14:pctHeight>0</wp14:pctHeight>
+            </wp14:sizeRelV>
+          </wp:anchor>
+        </w:drawing>
+      </w:r>
+      <w:r>
+        <w:rPr>
+          <w:noProof/>
+        </w:rPr>
+        <w:drawing>
+          <wp:anchor distT="0" distB="0" distL="114300" distR="114300" simplePos="0" relativeHeight="251662336" behindDoc="1" locked="0" layoutInCell="1" allowOverlap="1" wp14:anchorId="5F00CF0D" wp14:editId="122F35CD">
+            <wp:simplePos x="0" y="0"/>
+            <wp:positionH relativeFrom="margin">
+              <wp:posOffset>2710229</wp:posOffset>
+            </wp:positionH>
+            <wp:positionV relativeFrom="paragraph">
+              <wp:posOffset>7620</wp:posOffset>
+            </wp:positionV>
+            <wp:extent cx="1650670" cy="186868"/>
+            <wp:effectExtent l="0" t="0" r="6985" b="3810"/>
+            <wp:wrapNone/>
+            <wp:docPr id="14" name="Image 14"/>
+            <wp:cNvGraphicFramePr>
+              <a:graphicFrameLocks xmlns:a="http://schemas.openxmlformats.org/drawingml/2006/main" noChangeAspect="1"/>
+            </wp:cNvGraphicFramePr>
+            <a:graphic xmlns:a="http://schemas.openxmlformats.org/drawingml/2006/main">
+              <a:graphicData uri="http://schemas.openxmlformats.org/drawingml/2006/picture">
+                <pic:pic xmlns:pic="http://schemas.openxmlformats.org/drawingml/2006/picture">
+                  <pic:nvPicPr>
+                    <pic:cNvPr id="14" name="Image 14"/>
+                    <pic:cNvPicPr/>
+                  </pic:nvPicPr>
+                  <pic:blipFill>
+                    <a:blip r:embed="rId13">
+                      <a:extLst>
+                        <a:ext uri="{28A0092B-C50C-407E-A947-70E740481C1C}">
+                          <a14:useLocalDpi xmlns:a14="http://schemas.microsoft.com/office/drawing/2010/main" val="0"/>
+                        </a:ext>
+                      </a:extLst>
+                    </a:blip>
+                    <a:stretch>
+                      <a:fillRect/>
+                    </a:stretch>
+                  </pic:blipFill>
+                  <pic:spPr>
+                    <a:xfrm>
+                      <a:off x="0" y="0"/>
+                      <a:ext cx="1650670" cy="186868"/>
+                    </a:xfrm>
+                    <a:prstGeom prst="rect">
+                      <a:avLst/>
+                    </a:prstGeom>
+                  </pic:spPr>
+                </pic:pic>
+              </a:graphicData>
+            </a:graphic>
+            <wp14:sizeRelH relativeFrom="margin">
+              <wp14:pctWidth>0</wp14:pctWidth>
+            </wp14:sizeRelH>
+            <wp14:sizeRelV relativeFrom="margin">
+              <wp14:pctHeight>0</wp14:pctHeight>
+            </wp14:sizeRelV>
+          </wp:anchor>
+        </w:drawing>
+      </w:r>
+      <w:r>
+        <w:t xml:space="preserve">Ajouter un nouveau fichier dans un répertoire </w:t>
+      </w:r>
+    </w:p>
+    <w:p>
+      <w:pPr>
+        <w:ind w:firstLine="0"/>
+      </w:pPr>
+      <w:r>
+        <w:rPr>
+          <w:noProof/>
+        </w:rPr>
+        <w:drawing>
+          <wp:anchor distT="0" distB="0" distL="114300" distR="114300" simplePos="0" relativeHeight="251665408" behindDoc="1" locked="0" layoutInCell="1" allowOverlap="1" wp14:anchorId="14F08C51" wp14:editId="0BBF4939">
+            <wp:simplePos x="0" y="0"/>
+            <wp:positionH relativeFrom="column">
+              <wp:posOffset>3264156</wp:posOffset>
+            </wp:positionH>
+            <wp:positionV relativeFrom="paragraph">
+              <wp:posOffset>211455</wp:posOffset>
+            </wp:positionV>
+            <wp:extent cx="2753598" cy="166255"/>
+            <wp:effectExtent l="0" t="0" r="0" b="5715"/>
+            <wp:wrapNone/>
+            <wp:docPr id="18" name="Image 18"/>
+            <wp:cNvGraphicFramePr>
+              <a:graphicFrameLocks xmlns:a="http://schemas.openxmlformats.org/drawingml/2006/main" noChangeAspect="1"/>
+            </wp:cNvGraphicFramePr>
+            <a:graphic xmlns:a="http://schemas.openxmlformats.org/drawingml/2006/main">
+              <a:graphicData uri="http://schemas.openxmlformats.org/drawingml/2006/picture">
+                <pic:pic xmlns:pic="http://schemas.openxmlformats.org/drawingml/2006/picture">
+                  <pic:nvPicPr>
+                    <pic:cNvPr id="18" name="Image 18"/>
+                    <pic:cNvPicPr/>
+                  </pic:nvPicPr>
+                  <pic:blipFill>
+                    <a:blip r:embed="rId14">
+                      <a:extLst>
+                        <a:ext uri="{28A0092B-C50C-407E-A947-70E740481C1C}">
+                          <a14:useLocalDpi xmlns:a14="http://schemas.microsoft.com/office/drawing/2010/main" val="0"/>
+                        </a:ext>
+                      </a:extLst>
+                    </a:blip>
+                    <a:stretch>
+                      <a:fillRect/>
+                    </a:stretch>
+                  </pic:blipFill>
+                  <pic:spPr>
+                    <a:xfrm>
+                      <a:off x="0" y="0"/>
+                      <a:ext cx="2753598" cy="166255"/>
+                    </a:xfrm>
+                    <a:prstGeom prst="rect">
+                      <a:avLst/>
+                    </a:prstGeom>
+                  </pic:spPr>
+                </pic:pic>
+              </a:graphicData>
+            </a:graphic>
+            <wp14:sizeRelH relativeFrom="margin">
+              <wp14:pctWidth>0</wp14:pctWidth>
+            </wp14:sizeRelH>
+            <wp14:sizeRelV relativeFrom="margin">
+              <wp14:pctHeight>0</wp14:pctHeight>
+            </wp14:sizeRelV>
+          </wp:anchor>
+        </w:drawing>
+      </w:r>
+    </w:p>
+    <w:p>
+      <w:pPr>
+        <w:ind w:firstLine="0"/>
+      </w:pPr>
+      <w:r>
+        <w:t>Modifier un fichier</w:t>
+      </w:r>
+      <w:r>
+        <w:t xml:space="preserve"> </w:t>
+      </w:r>
+    </w:p>
+    <w:p>
+      <w:pPr>
+        <w:ind w:firstLine="0"/>
+      </w:pPr>
+      <w:r>
+        <w:rPr>
+          <w:noProof/>
+        </w:rPr>
+        <w:drawing>
+          <wp:anchor distT="0" distB="0" distL="114300" distR="114300" simplePos="0" relativeHeight="251666432" behindDoc="1" locked="0" layoutInCell="1" allowOverlap="1" wp14:anchorId="11BE6B88" wp14:editId="1C764ABB">
+            <wp:simplePos x="0" y="0"/>
+            <wp:positionH relativeFrom="margin">
+              <wp:posOffset>4250133</wp:posOffset>
+            </wp:positionH>
+            <wp:positionV relativeFrom="paragraph">
+              <wp:posOffset>267146</wp:posOffset>
+            </wp:positionV>
+            <wp:extent cx="1745550" cy="204725"/>
+            <wp:effectExtent l="0" t="0" r="7620" b="5080"/>
+            <wp:wrapNone/>
+            <wp:docPr id="19" name="Image 19"/>
+            <wp:cNvGraphicFramePr>
+              <a:graphicFrameLocks xmlns:a="http://schemas.openxmlformats.org/drawingml/2006/main" noChangeAspect="1"/>
+            </wp:cNvGraphicFramePr>
+            <a:graphic xmlns:a="http://schemas.openxmlformats.org/drawingml/2006/main">
+              <a:graphicData uri="http://schemas.openxmlformats.org/drawingml/2006/picture">
+                <pic:pic xmlns:pic="http://schemas.openxmlformats.org/drawingml/2006/picture">
+                  <pic:nvPicPr>
+                    <pic:cNvPr id="19" name="Image 19"/>
+                    <pic:cNvPicPr/>
+                  </pic:nvPicPr>
+                  <pic:blipFill>
+                    <a:blip r:embed="rId15">
+                      <a:extLst>
+                        <a:ext uri="{28A0092B-C50C-407E-A947-70E740481C1C}">
+                          <a14:useLocalDpi xmlns:a14="http://schemas.microsoft.com/office/drawing/2010/main" val="0"/>
+                        </a:ext>
+                      </a:extLst>
+                    </a:blip>
+                    <a:stretch>
+                      <a:fillRect/>
+                    </a:stretch>
+                  </pic:blipFill>
+                  <pic:spPr>
+                    <a:xfrm>
+                      <a:off x="0" y="0"/>
+                      <a:ext cx="1745550" cy="204725"/>
+                    </a:xfrm>
+                    <a:prstGeom prst="rect">
+                      <a:avLst/>
+                    </a:prstGeom>
+                  </pic:spPr>
+                </pic:pic>
+              </a:graphicData>
+            </a:graphic>
+            <wp14:sizeRelH relativeFrom="margin">
+              <wp14:pctWidth>0</wp14:pctWidth>
+            </wp14:sizeRelH>
+            <wp14:sizeRelV relativeFrom="margin">
+              <wp14:pctHeight>0</wp14:pctHeight>
+            </wp14:sizeRelV>
+          </wp:anchor>
+        </w:drawing>
+      </w:r>
+    </w:p>
+    <w:p>
+      <w:pPr>
+        <w:ind w:firstLine="0"/>
+      </w:pPr>
+      <w:r>
+        <w:t xml:space="preserve">Envoyer </w:t>
+      </w:r>
+      <w:r>
+        <w:t xml:space="preserve">un nouveau document ou une nouvelle version d’un document </w:t>
+      </w:r>
+    </w:p>
+    <w:p>
+      <w:pPr>
+        <w:ind w:firstLine="0"/>
+      </w:pPr>
+      <w:r>
+        <w:rPr>
+          <w:noProof/>
+        </w:rPr>
+        <w:drawing>
+          <wp:anchor distT="0" distB="0" distL="114300" distR="114300" simplePos="0" relativeHeight="251667456" behindDoc="1" locked="0" layoutInCell="1" allowOverlap="1" wp14:anchorId="65691AF8" wp14:editId="5B5DA7E6">
+            <wp:simplePos x="0" y="0"/>
+            <wp:positionH relativeFrom="margin">
+              <wp:align>right</wp:align>
+            </wp:positionH>
+            <wp:positionV relativeFrom="paragraph">
+              <wp:posOffset>277703</wp:posOffset>
+            </wp:positionV>
+            <wp:extent cx="963089" cy="162204"/>
+            <wp:effectExtent l="0" t="0" r="0" b="9525"/>
+            <wp:wrapNone/>
+            <wp:docPr id="20" name="Image 20"/>
+            <wp:cNvGraphicFramePr>
+              <a:graphicFrameLocks xmlns:a="http://schemas.openxmlformats.org/drawingml/2006/main" noChangeAspect="1"/>
+            </wp:cNvGraphicFramePr>
+            <a:graphic xmlns:a="http://schemas.openxmlformats.org/drawingml/2006/main">
+              <a:graphicData uri="http://schemas.openxmlformats.org/drawingml/2006/picture">
+                <pic:pic xmlns:pic="http://schemas.openxmlformats.org/drawingml/2006/picture">
+                  <pic:nvPicPr>
+                    <pic:cNvPr id="20" name="Image 20"/>
+                    <pic:cNvPicPr/>
+                  </pic:nvPicPr>
+                  <pic:blipFill>
+                    <a:blip r:embed="rId16">
+                      <a:extLst>
+                        <a:ext uri="{28A0092B-C50C-407E-A947-70E740481C1C}">
+                          <a14:useLocalDpi xmlns:a14="http://schemas.microsoft.com/office/drawing/2010/main" val="0"/>
+                        </a:ext>
+                      </a:extLst>
+                    </a:blip>
+                    <a:stretch>
+                      <a:fillRect/>
+                    </a:stretch>
+                  </pic:blipFill>
+                  <pic:spPr>
+                    <a:xfrm>
+                      <a:off x="0" y="0"/>
+                      <a:ext cx="963089" cy="162204"/>
+                    </a:xfrm>
+                    <a:prstGeom prst="rect">
+                      <a:avLst/>
+                    </a:prstGeom>
+                  </pic:spPr>
+                </pic:pic>
+              </a:graphicData>
+            </a:graphic>
+            <wp14:sizeRelH relativeFrom="margin">
+              <wp14:pctWidth>0</wp14:pctWidth>
+            </wp14:sizeRelH>
+            <wp14:sizeRelV relativeFrom="margin">
+              <wp14:pctHeight>0</wp14:pctHeight>
+            </wp14:sizeRelV>
+          </wp:anchor>
+        </w:drawing>
+      </w:r>
+    </w:p>
+    <w:p>
+      <w:pPr>
+        <w:ind w:firstLine="0"/>
+      </w:pPr>
+      <w:r>
+        <w:t>Lister toutes les branches</w:t>
+      </w:r>
+      <w:r>
+        <w:t xml:space="preserve"> </w:t>
+      </w:r>
+    </w:p>
+    <w:p>
+      <w:pPr>
+        <w:ind w:firstLine="0"/>
+      </w:pPr>
+      <w:r>
+        <w:rPr>
+          <w:noProof/>
+        </w:rPr>
+        <w:drawing>
+          <wp:anchor distT="0" distB="0" distL="114300" distR="114300" simplePos="0" relativeHeight="251668480" behindDoc="1" locked="0" layoutInCell="1" allowOverlap="1" wp14:anchorId="7355E64B" wp14:editId="3D7E1BA6">
+            <wp:simplePos x="0" y="0"/>
+            <wp:positionH relativeFrom="margin">
+              <wp:posOffset>4028694</wp:posOffset>
+            </wp:positionH>
+            <wp:positionV relativeFrom="paragraph">
+              <wp:posOffset>223710</wp:posOffset>
+            </wp:positionV>
+            <wp:extent cx="2057738" cy="226125"/>
+            <wp:effectExtent l="0" t="0" r="0" b="2540"/>
+            <wp:wrapNone/>
+            <wp:docPr id="21" name="Image 21"/>
+            <wp:cNvGraphicFramePr>
+              <a:graphicFrameLocks xmlns:a="http://schemas.openxmlformats.org/drawingml/2006/main" noChangeAspect="1"/>
+            </wp:cNvGraphicFramePr>
+            <a:graphic xmlns:a="http://schemas.openxmlformats.org/drawingml/2006/main">
+              <a:graphicData uri="http://schemas.openxmlformats.org/drawingml/2006/picture">
+                <pic:pic xmlns:pic="http://schemas.openxmlformats.org/drawingml/2006/picture">
+                  <pic:nvPicPr>
+                    <pic:cNvPr id="21" name="Image 21"/>
+                    <pic:cNvPicPr/>
+                  </pic:nvPicPr>
+                  <pic:blipFill>
+                    <a:blip r:embed="rId17">
+                      <a:extLst>
+                        <a:ext uri="{28A0092B-C50C-407E-A947-70E740481C1C}">
+                          <a14:useLocalDpi xmlns:a14="http://schemas.microsoft.com/office/drawing/2010/main" val="0"/>
+                        </a:ext>
+                      </a:extLst>
+                    </a:blip>
+                    <a:stretch>
+                      <a:fillRect/>
+                    </a:stretch>
+                  </pic:blipFill>
+                  <pic:spPr>
+                    <a:xfrm>
+                      <a:off x="0" y="0"/>
+                      <a:ext cx="2057738" cy="226125"/>
+                    </a:xfrm>
+                    <a:prstGeom prst="rect">
+                      <a:avLst/>
+                    </a:prstGeom>
+                  </pic:spPr>
+                </pic:pic>
+              </a:graphicData>
+            </a:graphic>
+            <wp14:sizeRelH relativeFrom="margin">
+              <wp14:pctWidth>0</wp14:pctWidth>
+            </wp14:sizeRelH>
+            <wp14:sizeRelV relativeFrom="margin">
+              <wp14:pctHeight>0</wp14:pctHeight>
+            </wp14:sizeRelV>
+          </wp:anchor>
+        </w:drawing>
+      </w:r>
+    </w:p>
+    <w:p>
+      <w:pPr>
+        <w:ind w:firstLine="0"/>
+      </w:pPr>
+      <w:r>
+        <w:t>Se déplacer dans une branche</w:t>
+      </w:r>
+      <w:r>
+        <w:t xml:space="preserve"> </w:t>
+      </w:r>
+    </w:p>
+    <w:p>
+      <w:pPr>
+        <w:ind w:firstLine="0"/>
+      </w:pPr>
+    </w:p>
+    <w:p>
+      <w:pPr>
+        <w:ind w:firstLine="0"/>
+      </w:pPr>
+      <w:r>
+        <w:rPr>
+          <w:noProof/>
+        </w:rPr>
+        <w:drawing>
+          <wp:anchor distT="0" distB="0" distL="114300" distR="114300" simplePos="0" relativeHeight="251670528" behindDoc="1" locked="0" layoutInCell="1" allowOverlap="1" wp14:anchorId="6B0EF69B" wp14:editId="624C9A5D">
+            <wp:simplePos x="0" y="0"/>
+            <wp:positionH relativeFrom="margin">
+              <wp:align>right</wp:align>
+            </wp:positionH>
+            <wp:positionV relativeFrom="paragraph">
+              <wp:posOffset>16700</wp:posOffset>
+            </wp:positionV>
+            <wp:extent cx="1343025" cy="180975"/>
+            <wp:effectExtent l="0" t="0" r="9525" b="9525"/>
+            <wp:wrapNone/>
+            <wp:docPr id="23" name="Image 23"/>
+            <wp:cNvGraphicFramePr>
+              <a:graphicFrameLocks xmlns:a="http://schemas.openxmlformats.org/drawingml/2006/main" noChangeAspect="1"/>
+            </wp:cNvGraphicFramePr>
+            <a:graphic xmlns:a="http://schemas.openxmlformats.org/drawingml/2006/main">
+              <a:graphicData uri="http://schemas.openxmlformats.org/drawingml/2006/picture">
+                <pic:pic xmlns:pic="http://schemas.openxmlformats.org/drawingml/2006/picture">
+                  <pic:nvPicPr>
+                    <pic:cNvPr id="23" name="Image 23"/>
+                    <pic:cNvPicPr/>
+                  </pic:nvPicPr>
+                  <pic:blipFill>
+                    <a:blip r:embed="rId18">
+                      <a:extLst>
+                        <a:ext uri="{28A0092B-C50C-407E-A947-70E740481C1C}">
+                          <a14:useLocalDpi xmlns:a14="http://schemas.microsoft.com/office/drawing/2010/main" val="0"/>
+                        </a:ext>
+                      </a:extLst>
+                    </a:blip>
+                    <a:stretch>
+                      <a:fillRect/>
+                    </a:stretch>
+                  </pic:blipFill>
+                  <pic:spPr>
+                    <a:xfrm>
+                      <a:off x="0" y="0"/>
+                      <a:ext cx="1343025" cy="180975"/>
+                    </a:xfrm>
+                    <a:prstGeom prst="rect">
+                      <a:avLst/>
+                    </a:prstGeom>
+                  </pic:spPr>
+                </pic:pic>
+              </a:graphicData>
+            </a:graphic>
+          </wp:anchor>
+        </w:drawing>
+      </w:r>
+      <w:r>
+        <w:rPr>
+          <w:noProof/>
+        </w:rPr>
+        <w:drawing>
+          <wp:anchor distT="0" distB="0" distL="114300" distR="114300" simplePos="0" relativeHeight="251669504" behindDoc="1" locked="0" layoutInCell="1" allowOverlap="1" wp14:anchorId="5B529AC7" wp14:editId="221098C6">
+            <wp:simplePos x="0" y="0"/>
+            <wp:positionH relativeFrom="column">
+              <wp:posOffset>2377663</wp:posOffset>
+            </wp:positionH>
+            <wp:positionV relativeFrom="paragraph">
+              <wp:posOffset>16956</wp:posOffset>
+            </wp:positionV>
+            <wp:extent cx="1828800" cy="161925"/>
+            <wp:effectExtent l="0" t="0" r="0" b="9525"/>
+            <wp:wrapNone/>
+            <wp:docPr id="22" name="Image 22"/>
+            <wp:cNvGraphicFramePr>
+              <a:graphicFrameLocks xmlns:a="http://schemas.openxmlformats.org/drawingml/2006/main" noChangeAspect="1"/>
+            </wp:cNvGraphicFramePr>
+            <a:graphic xmlns:a="http://schemas.openxmlformats.org/drawingml/2006/main">
+              <a:graphicData uri="http://schemas.openxmlformats.org/drawingml/2006/picture">
+                <pic:pic xmlns:pic="http://schemas.openxmlformats.org/drawingml/2006/picture">
+                  <pic:nvPicPr>
+                    <pic:cNvPr id="22" name="Image 22"/>
+                    <pic:cNvPicPr/>
+                  </pic:nvPicPr>
+                  <pic:blipFill>
+                    <a:blip r:embed="rId19">
+                      <a:extLst>
+                        <a:ext uri="{28A0092B-C50C-407E-A947-70E740481C1C}">
+                          <a14:useLocalDpi xmlns:a14="http://schemas.microsoft.com/office/drawing/2010/main" val="0"/>
+                        </a:ext>
+                      </a:extLst>
+                    </a:blip>
+                    <a:stretch>
+                      <a:fillRect/>
+                    </a:stretch>
+                  </pic:blipFill>
+                  <pic:spPr>
+                    <a:xfrm>
+                      <a:off x="0" y="0"/>
+                      <a:ext cx="1828800" cy="161925"/>
+                    </a:xfrm>
+                    <a:prstGeom prst="rect">
+                      <a:avLst/>
+                    </a:prstGeom>
+                  </pic:spPr>
+                </pic:pic>
+              </a:graphicData>
+            </a:graphic>
+          </wp:anchor>
+        </w:drawing>
+      </w:r>
+      <w:r>
+        <w:t>Rapatr</w:t>
+      </w:r>
+      <w:r>
+        <w:t>i</w:t>
+      </w:r>
+      <w:r>
+        <w:t>er une branche</w:t>
+      </w:r>
+      <w:r>
+        <w:t xml:space="preserve"> à une autre</w:t>
+      </w:r>
+      <w:r>
+        <w:t xml:space="preserve"> </w:t>
+      </w:r>
+    </w:p>
+    <w:p>
+      <w:pPr>
+        <w:ind w:firstLine="0"/>
+      </w:pPr>
+    </w:p>
+    <w:p>
+      <w:pPr>
+        <w:ind w:firstLine="0"/>
+      </w:pPr>
+      <w:r>
+        <w:rPr>
+          <w:noProof/>
+        </w:rPr>
+        <w:drawing>
+          <wp:anchor distT="0" distB="0" distL="114300" distR="114300" simplePos="0" relativeHeight="251671552" behindDoc="1" locked="0" layoutInCell="1" allowOverlap="1" wp14:anchorId="747CEC09" wp14:editId="6A138844">
+            <wp:simplePos x="0" y="0"/>
+            <wp:positionH relativeFrom="margin">
+              <wp:align>right</wp:align>
+            </wp:positionH>
+            <wp:positionV relativeFrom="paragraph">
+              <wp:posOffset>17145</wp:posOffset>
+            </wp:positionV>
+            <wp:extent cx="1804670" cy="187960"/>
+            <wp:effectExtent l="0" t="0" r="5080" b="2540"/>
+            <wp:wrapNone/>
+            <wp:docPr id="24" name="Image 24"/>
+            <wp:cNvGraphicFramePr>
+              <a:graphicFrameLocks xmlns:a="http://schemas.openxmlformats.org/drawingml/2006/main" noChangeAspect="1"/>
+            </wp:cNvGraphicFramePr>
+            <a:graphic xmlns:a="http://schemas.openxmlformats.org/drawingml/2006/main">
+              <a:graphicData uri="http://schemas.openxmlformats.org/drawingml/2006/picture">
+                <pic:pic xmlns:pic="http://schemas.openxmlformats.org/drawingml/2006/picture">
+                  <pic:nvPicPr>
+                    <pic:cNvPr id="24" name="Image 24"/>
+                    <pic:cNvPicPr/>
+                  </pic:nvPicPr>
+                  <pic:blipFill>
+                    <a:blip r:embed="rId20">
+                      <a:extLst>
+                        <a:ext uri="{28A0092B-C50C-407E-A947-70E740481C1C}">
+                          <a14:useLocalDpi xmlns:a14="http://schemas.microsoft.com/office/drawing/2010/main" val="0"/>
+                        </a:ext>
+                      </a:extLst>
+                    </a:blip>
+                    <a:stretch>
+                      <a:fillRect/>
+                    </a:stretch>
+                  </pic:blipFill>
+                  <pic:spPr>
+                    <a:xfrm>
+                      <a:off x="0" y="0"/>
+                      <a:ext cx="1804670" cy="187960"/>
+                    </a:xfrm>
+                    <a:prstGeom prst="rect">
+                      <a:avLst/>
+                    </a:prstGeom>
+                  </pic:spPr>
+                </pic:pic>
+              </a:graphicData>
+            </a:graphic>
+            <wp14:sizeRelH relativeFrom="margin">
+              <wp14:pctWidth>0</wp14:pctWidth>
+            </wp14:sizeRelH>
+            <wp14:sizeRelV relativeFrom="margin">
+              <wp14:pctHeight>0</wp14:pctHeight>
+            </wp14:sizeRelV>
+          </wp:anchor>
+        </w:drawing>
+      </w:r>
+      <w:r>
+        <w:t>Supprimer une branche que l’on utilise plus</w:t>
+      </w:r>
+      <w:r>
+        <w:t xml:space="preserve"> </w:t>
+      </w:r>
+    </w:p>
+    <w:p>
+      <w:pPr>
+        <w:ind w:firstLine="0"/>
+      </w:pPr>
+    </w:p>
+    <w:p>
+      <w:pPr>
+        <w:ind w:firstLine="0"/>
+      </w:pPr>
+    </w:p>
+    <w:p>
+      <w:pPr>
+        <w:ind w:firstLine="0"/>
+      </w:pPr>
+      <w:r>
+        <w:t>Notre lien de projet GitHub :</w:t>
+      </w:r>
+      <w:r>
+        <w:tab/>
+      </w:r>
+      <w:r>
+        <w:t xml:space="preserve"> </w:t>
+      </w:r>
+      <w:r>
+        <w:rPr>
+          <w:u w:val="single"/>
+        </w:rPr>
+        <w:t>https://github.com/lucascanni/Barrieres_Laser</w:t>
+      </w:r>
+    </w:p>
+    <w:p>
+      <w:pPr>
+        <w:pStyle w:val="titre05"/>
+      </w:pPr>
     </w:p>
     <w:sectPr>
-      <w:headerReference w:type="default" r:id="rId8"/>
-      <w:footerReference w:type="default" r:id="rId9"/>
+      <w:headerReference w:type="default" r:id="rId21"/>
+      <w:footerReference w:type="default" r:id="rId22"/>
       <w:pgSz w:w="11906" w:h="16838"/>
       <w:pgMar w:top="1417" w:right="1417" w:bottom="1417" w:left="1417" w:header="737" w:footer="737" w:gutter="0"/>
       <w:cols w:space="708"/>
@@ -274,12 +1300,21 @@
                                   <w:szCs w:val="20"/>
                                 </w:rPr>
                               </w:pPr>
+                              <w:proofErr w:type="gramStart"/>
                               <w:r>
                                 <w:rPr>
                                   <w:sz w:val="20"/>
                                   <w:szCs w:val="20"/>
                                 </w:rPr>
-                                <w:t>page 1 de</w:t>
+                                <w:t>page</w:t>
+                              </w:r>
+                              <w:proofErr w:type="gramEnd"/>
+                              <w:r>
+                                <w:rPr>
+                                  <w:sz w:val="20"/>
+                                  <w:szCs w:val="20"/>
+                                </w:rPr>
+                                <w:t xml:space="preserve"> 1 de</w:t>
                               </w:r>
                               <w:r>
                                 <w:rPr>
@@ -377,12 +1412,21 @@
                             <w:szCs w:val="20"/>
                           </w:rPr>
                         </w:pPr>
+                        <w:proofErr w:type="gramStart"/>
                         <w:r>
                           <w:rPr>
                             <w:sz w:val="20"/>
                             <w:szCs w:val="20"/>
                           </w:rPr>
-                          <w:t>page 1 de</w:t>
+                          <w:t>page</w:t>
+                        </w:r>
+                        <w:proofErr w:type="gramEnd"/>
+                        <w:r>
+                          <w:rPr>
+                            <w:sz w:val="20"/>
+                            <w:szCs w:val="20"/>
+                          </w:rPr>
+                          <w:t xml:space="preserve"> 1 de</w:t>
                         </w:r>
                         <w:r>
                           <w:rPr>
@@ -515,7 +1559,7 @@
             <w:sz w:val="20"/>
             <w:szCs w:val="20"/>
           </w:rPr>
-          <w:t>14/01/2022 13:42</w:t>
+          <w:t>18/01/2022 15:48</w:t>
         </w:r>
         <w:r>
           <w:rPr>
@@ -1627,6 +2671,95 @@
     </w:lvl>
   </w:abstractNum>
   <w:abstractNum w:abstractNumId="3" w15:restartNumberingAfterBreak="0">
+    <w:nsid w:val="6B637FAB"/>
+    <w:multiLevelType w:val="hybridMultilevel"/>
+    <w:tmpl w:val="B8B4770E"/>
+    <w:lvl w:ilvl="0" w:tplc="3976CAC0">
+      <w:start w:val="1"/>
+      <w:numFmt w:val="decimal"/>
+      <w:lvlText w:val="%1"/>
+      <w:lvlJc w:val="left"/>
+      <w:pPr>
+        <w:ind w:left="720" w:hanging="360"/>
+      </w:pPr>
+      <w:rPr>
+        <w:rFonts w:hint="default"/>
+      </w:rPr>
+    </w:lvl>
+    <w:lvl w:ilvl="1" w:tplc="040C0019" w:tentative="1">
+      <w:start w:val="1"/>
+      <w:numFmt w:val="lowerLetter"/>
+      <w:lvlText w:val="%2."/>
+      <w:lvlJc w:val="left"/>
+      <w:pPr>
+        <w:ind w:left="1440" w:hanging="360"/>
+      </w:pPr>
+    </w:lvl>
+    <w:lvl w:ilvl="2" w:tplc="040C001B" w:tentative="1">
+      <w:start w:val="1"/>
+      <w:numFmt w:val="lowerRoman"/>
+      <w:lvlText w:val="%3."/>
+      <w:lvlJc w:val="right"/>
+      <w:pPr>
+        <w:ind w:left="2160" w:hanging="180"/>
+      </w:pPr>
+    </w:lvl>
+    <w:lvl w:ilvl="3" w:tplc="040C000F" w:tentative="1">
+      <w:start w:val="1"/>
+      <w:numFmt w:val="decimal"/>
+      <w:lvlText w:val="%4."/>
+      <w:lvlJc w:val="left"/>
+      <w:pPr>
+        <w:ind w:left="2880" w:hanging="360"/>
+      </w:pPr>
+    </w:lvl>
+    <w:lvl w:ilvl="4" w:tplc="040C0019" w:tentative="1">
+      <w:start w:val="1"/>
+      <w:numFmt w:val="lowerLetter"/>
+      <w:lvlText w:val="%5."/>
+      <w:lvlJc w:val="left"/>
+      <w:pPr>
+        <w:ind w:left="3600" w:hanging="360"/>
+      </w:pPr>
+    </w:lvl>
+    <w:lvl w:ilvl="5" w:tplc="040C001B" w:tentative="1">
+      <w:start w:val="1"/>
+      <w:numFmt w:val="lowerRoman"/>
+      <w:lvlText w:val="%6."/>
+      <w:lvlJc w:val="right"/>
+      <w:pPr>
+        <w:ind w:left="4320" w:hanging="180"/>
+      </w:pPr>
+    </w:lvl>
+    <w:lvl w:ilvl="6" w:tplc="040C000F" w:tentative="1">
+      <w:start w:val="1"/>
+      <w:numFmt w:val="decimal"/>
+      <w:lvlText w:val="%7."/>
+      <w:lvlJc w:val="left"/>
+      <w:pPr>
+        <w:ind w:left="5040" w:hanging="360"/>
+      </w:pPr>
+    </w:lvl>
+    <w:lvl w:ilvl="7" w:tplc="040C0019" w:tentative="1">
+      <w:start w:val="1"/>
+      <w:numFmt w:val="lowerLetter"/>
+      <w:lvlText w:val="%8."/>
+      <w:lvlJc w:val="left"/>
+      <w:pPr>
+        <w:ind w:left="5760" w:hanging="360"/>
+      </w:pPr>
+    </w:lvl>
+    <w:lvl w:ilvl="8" w:tplc="040C001B" w:tentative="1">
+      <w:start w:val="1"/>
+      <w:numFmt w:val="lowerRoman"/>
+      <w:lvlText w:val="%9."/>
+      <w:lvlJc w:val="right"/>
+      <w:pPr>
+        <w:ind w:left="6480" w:hanging="180"/>
+      </w:pPr>
+    </w:lvl>
+  </w:abstractNum>
+  <w:abstractNum w:abstractNumId="4" w15:restartNumberingAfterBreak="0">
     <w:nsid w:val="77D16A55"/>
     <w:multiLevelType w:val="multilevel"/>
     <w:tmpl w:val="040C0025"/>
@@ -1721,7 +2854,7 @@
       </w:pPr>
     </w:lvl>
   </w:abstractNum>
-  <w:abstractNum w:abstractNumId="4" w15:restartNumberingAfterBreak="0">
+  <w:abstractNum w:abstractNumId="5" w15:restartNumberingAfterBreak="0">
     <w:nsid w:val="7E014832"/>
     <w:multiLevelType w:val="hybridMultilevel"/>
     <w:tmpl w:val="1826BE92"/>
@@ -1811,10 +2944,10 @@
     </w:lvl>
   </w:abstractNum>
   <w:num w:numId="1">
-    <w:abstractNumId w:val="3"/>
+    <w:abstractNumId w:val="4"/>
   </w:num>
   <w:num w:numId="2">
-    <w:abstractNumId w:val="4"/>
+    <w:abstractNumId w:val="5"/>
   </w:num>
   <w:num w:numId="3">
     <w:abstractNumId w:val="1"/>
@@ -1824,6 +2957,9 @@
   </w:num>
   <w:num w:numId="5">
     <w:abstractNumId w:val="0"/>
+  </w:num>
+  <w:num w:numId="6">
+    <w:abstractNumId w:val="3"/>
   </w:num>
 </w:numbering>
 </file>

</xml_diff>